<commit_message>
DLAD cross references updated to link to correct split document
</commit_message>
<xml_diff>
--- a/DLAD/DEVELOPMENT/DLAD-Part-11.docx
+++ b/DLAD/DEVELOPMENT/DLAD-Part-11.docx
@@ -77,15 +77,37 @@
           <w:szCs w:val="24"/>
         </w:rPr>
       </w:pPr>
-      <w:hyperlink w:anchor="P11_103" w:history="1">
-        <w:r>
-          <w:rPr>
-            <w:sz w:val="24"/>
-            <w:szCs w:val="24"/>
-          </w:rPr>
-          <w:t>11.103</w:t>
-        </w:r>
-      </w:hyperlink>
+      <w:r>
+        <w:fldChar w:fldCharType="begin"/>
+      </w:r>
+      <w:r>
+        <w:instrText xml:space="preserve"> </w:instrText>
+      </w:r>
+      <w:bookmarkStart w:id="0" w:name="_GoBack"/>
+      <w:bookmarkEnd w:id="0"/>
+      <w:r>
+        <w:instrText>HYPERLINK “DLAD-Part%2011.docx” \l "P11_</w:instrText>
+      </w:r>
+      <w:r>
+        <w:instrText xml:space="preserve">103" </w:instrText>
+      </w:r>
+      <w:r>
+        <w:fldChar w:fldCharType="separate"/>
+      </w:r>
+      <w:r>
+        <w:rPr>
+          <w:sz w:val="24"/>
+          <w:szCs w:val="24"/>
+        </w:rPr>
+        <w:t>11.103</w:t>
+      </w:r>
+      <w:r>
+        <w:rPr>
+          <w:sz w:val="24"/>
+          <w:szCs w:val="24"/>
+        </w:rPr>
+        <w:fldChar w:fldCharType="end"/>
+      </w:r>
       <w:r>
         <w:rPr>
           <w:sz w:val="24"/>
@@ -129,7 +151,7 @@
           <w:szCs w:val="24"/>
         </w:rPr>
       </w:pPr>
-      <w:hyperlink w:anchor="P11_201" w:history="1">
+      <w:hyperlink r:id="rId5" w:anchor="P11_201" w:history="1">
         <w:r>
           <w:rPr>
             <w:sz w:val="24"/>
@@ -165,7 +187,7 @@
           <w:lang w:val="en"/>
         </w:rPr>
       </w:pPr>
-      <w:hyperlink w:anchor="P11_273" w:history="1">
+      <w:hyperlink r:id="rId6" w:anchor="P11_273" w:history="1">
         <w:r>
           <w:rPr>
             <w:rStyle w:val="Hyperlink"/>
@@ -212,7 +234,7 @@
           <w:szCs w:val="24"/>
         </w:rPr>
       </w:pPr>
-      <w:hyperlink w:anchor="P11_273_3" w:history="1">
+      <w:hyperlink r:id="rId7" w:anchor="P11_273_3" w:history="1">
         <w:r>
           <w:rPr>
             <w:rStyle w:val="Hyperlink"/>
@@ -246,7 +268,7 @@
           <w:szCs w:val="24"/>
         </w:rPr>
       </w:pPr>
-      <w:hyperlink w:anchor="P11_274" w:history="1">
+      <w:hyperlink r:id="rId8" w:anchor="P11_274" w:history="1">
         <w:r>
           <w:rPr>
             <w:bCs/>
@@ -283,7 +305,7 @@
           <w:szCs w:val="24"/>
         </w:rPr>
       </w:pPr>
-      <w:hyperlink w:anchor="P11_274_2" w:history="1">
+      <w:hyperlink r:id="rId9" w:anchor="P11_274_2" w:history="1">
         <w:r>
           <w:rPr>
             <w:rStyle w:val="Hyperlink"/>
@@ -338,7 +360,7 @@
           <w:szCs w:val="24"/>
         </w:rPr>
       </w:pPr>
-      <w:hyperlink w:anchor="P11_302" w:history="1">
+      <w:hyperlink r:id="rId10" w:anchor="P11_302" w:history="1">
         <w:r>
           <w:rPr>
             <w:rFonts w:ascii="Times New Roman" w:hAnsi="Times New Roman"/>
@@ -382,7 +404,7 @@
           <w:szCs w:val="24"/>
         </w:rPr>
       </w:pPr>
-      <w:hyperlink w:anchor="P11_390" w:history="1">
+      <w:hyperlink r:id="rId11" w:anchor="P11_390" w:history="1">
         <w:r>
           <w:rPr>
             <w:rStyle w:val="Hyperlink"/>
@@ -415,7 +437,7 @@
           <w:szCs w:val="24"/>
         </w:rPr>
       </w:pPr>
-      <w:hyperlink w:anchor="P11_391" w:history="1">
+      <w:hyperlink r:id="rId12" w:anchor="P11_391" w:history="1">
         <w:r>
           <w:rPr>
             <w:rStyle w:val="Hyperlink"/>
@@ -448,7 +470,7 @@
           <w:szCs w:val="24"/>
         </w:rPr>
       </w:pPr>
-      <w:hyperlink w:anchor="P11_392" w:history="1">
+      <w:hyperlink r:id="rId13" w:anchor="P11_392" w:history="1">
         <w:r>
           <w:rPr>
             <w:rStyle w:val="Hyperlink"/>
@@ -501,7 +523,7 @@
           <w:szCs w:val="24"/>
         </w:rPr>
       </w:pPr>
-      <w:hyperlink w:anchor="P11_401" w:history="1">
+      <w:hyperlink r:id="rId14" w:anchor="P11_401" w:history="1">
         <w:r>
           <w:rPr>
             <w:sz w:val="24"/>
@@ -563,7 +585,7 @@
           <w:szCs w:val="24"/>
         </w:rPr>
       </w:pPr>
-      <w:hyperlink w:anchor="P11_402_90" w:history="1">
+      <w:hyperlink r:id="rId15" w:anchor="P11_402_90" w:history="1">
         <w:r>
           <w:rPr>
             <w:sz w:val="24"/>
@@ -588,7 +610,7 @@
           <w:szCs w:val="24"/>
         </w:rPr>
       </w:pPr>
-      <w:hyperlink w:anchor="P11_402_91" w:history="1">
+      <w:hyperlink r:id="rId16" w:anchor="P11_402_91" w:history="1">
         <w:r>
           <w:rPr>
             <w:sz w:val="24"/>
@@ -639,7 +661,7 @@
           <w:szCs w:val="24"/>
         </w:rPr>
       </w:pPr>
-      <w:hyperlink w:anchor="P11_501" w:history="1">
+      <w:hyperlink r:id="rId17" w:anchor="P11_501" w:history="1">
         <w:r>
           <w:rPr>
             <w:rStyle w:val="Hyperlink"/>
@@ -689,7 +711,7 @@
           <w:szCs w:val="24"/>
         </w:rPr>
       </w:pPr>
-      <w:hyperlink w:anchor="P11_603" w:history="1">
+      <w:hyperlink r:id="rId18" w:anchor="P11_603" w:history="1">
         <w:r>
           <w:rPr>
             <w:rStyle w:val="Hyperlink"/>
@@ -742,7 +764,7 @@
           <w:szCs w:val="24"/>
         </w:rPr>
       </w:pPr>
-      <w:hyperlink w:anchor="P11_701" w:history="1">
+      <w:hyperlink r:id="rId19" w:anchor="P11_701" w:history="1">
         <w:r>
           <w:rPr>
             <w:sz w:val="24"/>
@@ -791,7 +813,7 @@
           <w:szCs w:val="24"/>
         </w:rPr>
       </w:pPr>
-      <w:hyperlink w:anchor="P11_9001" w:history="1">
+      <w:hyperlink r:id="rId20" w:anchor="P11_9001" w:history="1">
         <w:r>
           <w:rPr>
             <w:rStyle w:val="Hyperlink"/>
@@ -862,7 +884,7 @@
           <w:szCs w:val="24"/>
         </w:rPr>
       </w:pPr>
-      <w:hyperlink w:anchor="P11_9101" w:history="1">
+      <w:hyperlink r:id="rId21" w:anchor="P11_9101" w:history="1">
         <w:r>
           <w:rPr>
             <w:rStyle w:val="Hyperlink"/>
@@ -911,7 +933,7 @@
           <w:rFonts w:ascii="Times New Roman" w:hAnsi="Times New Roman" w:cs="Times New Roman"/>
         </w:rPr>
       </w:pPr>
-      <w:hyperlink w:anchor="P11_9201" w:history="1">
+      <w:hyperlink r:id="rId22" w:anchor="P11_9201" w:history="1">
         <w:r>
           <w:rPr>
             <w:rStyle w:val="Hyperlink"/>
@@ -942,7 +964,7 @@
           <w:szCs w:val="24"/>
         </w:rPr>
       </w:pPr>
-      <w:hyperlink w:anchor="P11_9202" w:history="1">
+      <w:hyperlink r:id="rId23" w:anchor="P11_9202" w:history="1">
         <w:r>
           <w:rPr>
             <w:rStyle w:val="Hyperlink"/>
@@ -1003,7 +1025,7 @@
           <w:szCs w:val="24"/>
         </w:rPr>
       </w:pPr>
-      <w:bookmarkStart w:id="0" w:name="P11_103"/>
+      <w:bookmarkStart w:id="1" w:name="P11_103"/>
       <w:r>
         <w:rPr>
           <w:sz w:val="24"/>
@@ -1011,7 +1033,7 @@
         </w:rPr>
         <w:t xml:space="preserve">11.103 </w:t>
       </w:r>
-      <w:bookmarkEnd w:id="0"/>
+      <w:bookmarkEnd w:id="1"/>
       <w:r>
         <w:rPr>
           <w:sz w:val="24"/>
@@ -1069,7 +1091,7 @@
           <w:szCs w:val="24"/>
         </w:rPr>
       </w:pPr>
-      <w:bookmarkStart w:id="1" w:name="P11_201"/>
+      <w:bookmarkStart w:id="2" w:name="P11_201"/>
       <w:r>
         <w:rPr>
           <w:sz w:val="24"/>
@@ -1077,7 +1099,7 @@
         </w:rPr>
         <w:t>11.201</w:t>
       </w:r>
-      <w:bookmarkEnd w:id="1"/>
+      <w:bookmarkEnd w:id="2"/>
       <w:r>
         <w:rPr>
           <w:sz w:val="24"/>
@@ -1118,7 +1140,7 @@
           <w:lang w:val="en"/>
         </w:rPr>
       </w:pPr>
-      <w:bookmarkStart w:id="2" w:name="P11_273"/>
+      <w:bookmarkStart w:id="3" w:name="P11_273"/>
       <w:r>
         <w:rPr>
           <w:sz w:val="24"/>
@@ -1127,7 +1149,7 @@
         </w:rPr>
         <w:t>11.273</w:t>
       </w:r>
-      <w:bookmarkEnd w:id="2"/>
+      <w:bookmarkEnd w:id="3"/>
       <w:r>
         <w:rPr>
           <w:sz w:val="24"/>
@@ -1145,7 +1167,7 @@
           <w:szCs w:val="24"/>
         </w:rPr>
       </w:pPr>
-      <w:bookmarkStart w:id="3" w:name="P11_273_3"/>
+      <w:bookmarkStart w:id="4" w:name="P11_273_3"/>
       <w:r>
         <w:rPr>
           <w:sz w:val="24"/>
@@ -1153,7 +1175,7 @@
         </w:rPr>
         <w:t>11.273-3</w:t>
       </w:r>
-      <w:bookmarkEnd w:id="3"/>
+      <w:bookmarkEnd w:id="4"/>
       <w:r>
         <w:rPr>
           <w:sz w:val="24"/>
@@ -1161,8 +1183,8 @@
         </w:rPr>
         <w:t xml:space="preserve"> Procedures.</w:t>
       </w:r>
-      <w:bookmarkStart w:id="4" w:name="P251_42599"/>
-      <w:bookmarkEnd w:id="4"/>
+      <w:bookmarkStart w:id="5" w:name="P251_42599"/>
+      <w:bookmarkEnd w:id="5"/>
     </w:p>
     <w:p>
       <w:pPr>
@@ -1189,7 +1211,7 @@
           <w:szCs w:val="24"/>
         </w:rPr>
       </w:pPr>
-      <w:bookmarkStart w:id="5" w:name="P11_274"/>
+      <w:bookmarkStart w:id="6" w:name="P11_274"/>
       <w:r>
         <w:rPr>
           <w:sz w:val="24"/>
@@ -1197,7 +1219,7 @@
         </w:rPr>
         <w:t>11.274</w:t>
       </w:r>
-      <w:bookmarkEnd w:id="5"/>
+      <w:bookmarkEnd w:id="6"/>
       <w:r>
         <w:rPr>
           <w:sz w:val="24"/>
@@ -1214,7 +1236,7 @@
           <w:szCs w:val="24"/>
         </w:rPr>
       </w:pPr>
-      <w:bookmarkStart w:id="6" w:name="P11_274_2"/>
+      <w:bookmarkStart w:id="7" w:name="P11_274_2"/>
       <w:r>
         <w:rPr>
           <w:sz w:val="24"/>
@@ -1222,7 +1244,7 @@
         </w:rPr>
         <w:t>11.274-2</w:t>
       </w:r>
-      <w:bookmarkEnd w:id="6"/>
+      <w:bookmarkEnd w:id="7"/>
       <w:r>
         <w:rPr>
           <w:sz w:val="24"/>
@@ -1277,7 +1299,7 @@
           <w:szCs w:val="24"/>
         </w:rPr>
       </w:pPr>
-      <w:bookmarkStart w:id="7" w:name="P11_302"/>
+      <w:bookmarkStart w:id="8" w:name="P11_302"/>
       <w:r>
         <w:rPr>
           <w:sz w:val="24"/>
@@ -1285,7 +1307,7 @@
         </w:rPr>
         <w:t>11.302</w:t>
       </w:r>
-      <w:bookmarkEnd w:id="7"/>
+      <w:bookmarkEnd w:id="8"/>
       <w:r>
         <w:rPr>
           <w:sz w:val="24"/>
@@ -1313,7 +1335,7 @@
           <w:szCs w:val="24"/>
         </w:rPr>
       </w:pPr>
-      <w:bookmarkStart w:id="8" w:name="P11_390"/>
+      <w:bookmarkStart w:id="9" w:name="P11_390"/>
       <w:r>
         <w:rPr>
           <w:sz w:val="24"/>
@@ -1369,7 +1391,7 @@
         <w:t>C04 Unused Former Government Surplus Property (DEC 2016)</w:t>
       </w:r>
     </w:p>
-    <w:bookmarkEnd w:id="8"/>
+    <w:bookmarkEnd w:id="9"/>
     <w:p>
       <w:pPr>
         <w:rPr>
@@ -2542,7 +2564,7 @@
       <w:pPr>
         <w:pStyle w:val="List1"/>
       </w:pPr>
-      <w:bookmarkStart w:id="9" w:name="P11_302_b"/>
+      <w:bookmarkStart w:id="10" w:name="P11_302_b"/>
       <w:r>
         <w:rPr>
           <w:snapToGrid w:val="0"/>
@@ -2550,7 +2572,7 @@
         </w:rPr>
         <w:t>(b)</w:t>
       </w:r>
-      <w:bookmarkEnd w:id="9"/>
+      <w:bookmarkEnd w:id="10"/>
       <w:r>
         <w:rPr>
           <w:snapToGrid w:val="0"/>
@@ -2709,7 +2731,7 @@
           <w:szCs w:val="24"/>
         </w:rPr>
       </w:pPr>
-      <w:bookmarkStart w:id="10" w:name="P11_391"/>
+      <w:bookmarkStart w:id="11" w:name="P11_391"/>
       <w:r>
         <w:rPr>
           <w:sz w:val="24"/>
@@ -2717,7 +2739,7 @@
         </w:rPr>
         <w:t>11.391</w:t>
       </w:r>
-      <w:bookmarkEnd w:id="10"/>
+      <w:bookmarkEnd w:id="11"/>
       <w:r>
         <w:rPr>
           <w:sz w:val="24"/>
@@ -4985,7 +5007,7 @@
           <w:szCs w:val="24"/>
         </w:rPr>
       </w:pPr>
-      <w:bookmarkStart w:id="11" w:name="P11_392"/>
+      <w:bookmarkStart w:id="12" w:name="P11_392"/>
       <w:r>
         <w:rPr>
           <w:sz w:val="24"/>
@@ -4993,7 +5015,7 @@
         </w:rPr>
         <w:t xml:space="preserve">11.392 </w:t>
       </w:r>
-      <w:bookmarkEnd w:id="11"/>
+      <w:bookmarkEnd w:id="12"/>
       <w:r>
         <w:rPr>
           <w:sz w:val="24"/>
@@ -5027,7 +5049,7 @@
         </w:rPr>
         <w:t xml:space="preserve">Contractors are required to make available and retain traceability documentation (see </w:t>
       </w:r>
-      <w:hyperlink w:anchor="P4_703" w:history="1">
+      <w:hyperlink r:id="rId24" w:anchor="P4_703" w:history="1">
         <w:r>
           <w:rPr>
             <w:rStyle w:val="Hyperlink"/>
@@ -5336,7 +5358,7 @@
         </w:rPr>
         <w:t xml:space="preserve"> the </w:t>
       </w:r>
-      <w:hyperlink r:id="rId5" w:history="1">
+      <w:hyperlink r:id="rId25" w:history="1">
         <w:r>
           <w:rPr>
             <w:rStyle w:val="Hyperlink"/>
@@ -5355,7 +5377,7 @@
         </w:rPr>
         <w:t xml:space="preserve"> website (</w:t>
       </w:r>
-      <w:hyperlink r:id="rId6" w:history="1">
+      <w:hyperlink r:id="rId26" w:history="1">
         <w:r>
           <w:rPr>
             <w:rStyle w:val="Hyperlink"/>
@@ -5374,7 +5396,7 @@
         </w:rPr>
         <w:t>).</w:t>
       </w:r>
-      <w:hyperlink r:id="rId7" w:history="1"/>
+      <w:hyperlink r:id="rId27" w:history="1"/>
     </w:p>
     <w:p>
       <w:pPr>
@@ -6468,7 +6490,7 @@
           <w:szCs w:val="24"/>
         </w:rPr>
       </w:pPr>
-      <w:bookmarkStart w:id="12" w:name="P11_401"/>
+      <w:bookmarkStart w:id="13" w:name="P11_401"/>
       <w:r>
         <w:rPr>
           <w:sz w:val="24"/>
@@ -6476,7 +6498,7 @@
         </w:rPr>
         <w:t xml:space="preserve">11.401 </w:t>
       </w:r>
-      <w:bookmarkEnd w:id="12"/>
+      <w:bookmarkEnd w:id="13"/>
       <w:r>
         <w:rPr>
           <w:sz w:val="24"/>
@@ -6515,7 +6537,7 @@
           <w:szCs w:val="24"/>
         </w:rPr>
       </w:pPr>
-      <w:bookmarkStart w:id="13" w:name="P11_402_90"/>
+      <w:bookmarkStart w:id="14" w:name="P11_402_90"/>
       <w:r>
         <w:rPr>
           <w:sz w:val="24"/>
@@ -6523,7 +6545,7 @@
         </w:rPr>
         <w:t xml:space="preserve">11.402-90 </w:t>
       </w:r>
-      <w:bookmarkEnd w:id="13"/>
+      <w:bookmarkEnd w:id="14"/>
       <w:r>
         <w:rPr>
           <w:sz w:val="24"/>
@@ -7059,7 +7081,7 @@
         </w:rPr>
         <w:t xml:space="preserve">Commercial industry standards exceeding TDD standards or excessive cost for TDD standards shall be discussed with and approved by customers and Planning. When the supplier's capability exceeds the standards, the contracting officer will coordinate with the requirements personnel and negotiate delivery standards to meet the needs of DLA customers at the best value to the government. A waiver to TDD standards is not required for the exceptions in </w:t>
       </w:r>
-      <w:hyperlink w:anchor="P11_402_91" w:history="1">
+      <w:hyperlink r:id="rId28" w:anchor="P11_402_91" w:history="1">
         <w:r>
           <w:rPr>
             <w:rStyle w:val="Hyperlink"/>
@@ -7106,7 +7128,7 @@
           <w:szCs w:val="24"/>
         </w:rPr>
       </w:pPr>
-      <w:bookmarkStart w:id="14" w:name="P11_402_91"/>
+      <w:bookmarkStart w:id="15" w:name="P11_402_91"/>
       <w:r>
         <w:rPr>
           <w:sz w:val="24"/>
@@ -7114,7 +7136,7 @@
         </w:rPr>
         <w:t>11.402-91</w:t>
       </w:r>
-      <w:bookmarkEnd w:id="14"/>
+      <w:bookmarkEnd w:id="15"/>
       <w:r>
         <w:rPr>
           <w:sz w:val="24"/>
@@ -7255,11 +7277,11 @@
       <w:pPr>
         <w:pStyle w:val="Heading3"/>
       </w:pPr>
-      <w:bookmarkStart w:id="15" w:name="P11_501"/>
+      <w:bookmarkStart w:id="16" w:name="P11_501"/>
       <w:r>
         <w:t xml:space="preserve">11.501 </w:t>
       </w:r>
-      <w:bookmarkEnd w:id="15"/>
+      <w:bookmarkEnd w:id="16"/>
       <w:r>
         <w:t>Policy.</w:t>
       </w:r>
@@ -7320,7 +7342,7 @@
           <w:szCs w:val="24"/>
         </w:rPr>
       </w:pPr>
-      <w:bookmarkStart w:id="16" w:name="P11_603"/>
+      <w:bookmarkStart w:id="17" w:name="P11_603"/>
       <w:r>
         <w:rPr>
           <w:sz w:val="24"/>
@@ -7328,7 +7350,7 @@
         </w:rPr>
         <w:t xml:space="preserve">11.603 </w:t>
       </w:r>
-      <w:bookmarkEnd w:id="16"/>
+      <w:bookmarkEnd w:id="17"/>
       <w:r>
         <w:rPr>
           <w:sz w:val="24"/>
@@ -7336,14 +7358,14 @@
         </w:rPr>
         <w:t>Procedures.</w:t>
       </w:r>
-      <w:bookmarkStart w:id="17" w:name="bookmark2"/>
-      <w:bookmarkStart w:id="18" w:name="bookmark1"/>
-      <w:bookmarkStart w:id="19" w:name="SUBPART_11.7_–_VARIATION_IN_QUANTITY"/>
-      <w:bookmarkStart w:id="20" w:name="bookmark0"/>
-      <w:bookmarkEnd w:id="17"/>
+      <w:bookmarkStart w:id="18" w:name="bookmark2"/>
+      <w:bookmarkStart w:id="19" w:name="bookmark1"/>
+      <w:bookmarkStart w:id="20" w:name="SUBPART_11.7_–_VARIATION_IN_QUANTITY"/>
+      <w:bookmarkStart w:id="21" w:name="bookmark0"/>
       <w:bookmarkEnd w:id="18"/>
       <w:bookmarkEnd w:id="19"/>
       <w:bookmarkEnd w:id="20"/>
+      <w:bookmarkEnd w:id="21"/>
     </w:p>
     <w:p>
       <w:pPr>
@@ -7355,7 +7377,7 @@
           <w:szCs w:val="24"/>
         </w:rPr>
       </w:pPr>
-      <w:hyperlink r:id="rId8" w:history="1">
+      <w:hyperlink r:id="rId29" w:history="1">
         <w:r>
           <w:rPr>
             <w:rStyle w:val="Hyperlink"/>
@@ -7375,7 +7397,7 @@
         </w:rPr>
         <w:t>(</w:t>
       </w:r>
-      <w:hyperlink r:id="rId9" w:history="1">
+      <w:hyperlink r:id="rId30" w:history="1">
         <w:r>
           <w:rPr>
             <w:rStyle w:val="Hyperlink"/>
@@ -7446,7 +7468,7 @@
           <w:szCs w:val="24"/>
         </w:rPr>
       </w:pPr>
-      <w:bookmarkStart w:id="21" w:name="P11_701"/>
+      <w:bookmarkStart w:id="22" w:name="P11_701"/>
       <w:r>
         <w:rPr>
           <w:sz w:val="24"/>
@@ -7454,7 +7476,7 @@
         </w:rPr>
         <w:t xml:space="preserve">11.701 </w:t>
       </w:r>
-      <w:bookmarkEnd w:id="21"/>
+      <w:bookmarkEnd w:id="22"/>
       <w:r>
         <w:rPr>
           <w:sz w:val="24"/>
@@ -7838,7 +7860,7 @@
           <w:szCs w:val="24"/>
         </w:rPr>
       </w:pPr>
-      <w:bookmarkStart w:id="22" w:name="P11_9201"/>
+      <w:bookmarkStart w:id="23" w:name="P11_9201"/>
       <w:r>
         <w:rPr>
           <w:sz w:val="24"/>
@@ -7846,7 +7868,7 @@
         </w:rPr>
         <w:t>11.9201</w:t>
       </w:r>
-      <w:bookmarkEnd w:id="22"/>
+      <w:bookmarkEnd w:id="23"/>
       <w:r>
         <w:rPr>
           <w:sz w:val="24"/>
@@ -7914,7 +7936,7 @@
         </w:rPr>
         <w:t xml:space="preserve">(2)(i) For dealers/distributors, check the </w:t>
       </w:r>
-      <w:hyperlink r:id="rId10" w:history="1">
+      <w:hyperlink r:id="rId31" w:history="1">
         <w:r>
           <w:rPr>
             <w:rStyle w:val="Hyperlink"/>
@@ -7932,7 +7954,7 @@
         </w:rPr>
         <w:t xml:space="preserve"> (</w:t>
       </w:r>
-      <w:hyperlink r:id="rId11" w:history="1">
+      <w:hyperlink r:id="rId32" w:history="1">
         <w:r>
           <w:rPr>
             <w:rStyle w:val="Hyperlink"/>
@@ -7958,7 +7980,7 @@
         </w:rPr>
         <w:t xml:space="preserve">on the </w:t>
       </w:r>
-      <w:hyperlink r:id="rId12" w:history="1">
+      <w:hyperlink r:id="rId33" w:history="1">
         <w:r>
           <w:rPr>
             <w:rStyle w:val="Hyperlink"/>
@@ -8489,7 +8511,7 @@
               </w:rPr>
               <w:t xml:space="preserve">List maintained by </w:t>
             </w:r>
-            <w:hyperlink r:id="rId13" w:history="1">
+            <w:hyperlink r:id="rId34" w:history="1">
               <w:r>
                 <w:rPr>
                   <w:rStyle w:val="Hyperlink"/>
@@ -8509,7 +8531,7 @@
               </w:rPr>
               <w:t xml:space="preserve"> (</w:t>
             </w:r>
-            <w:hyperlink r:id="rId14" w:history="1">
+            <w:hyperlink r:id="rId35" w:history="1">
               <w:r>
                 <w:rPr>
                   <w:rStyle w:val="Hyperlink"/>
@@ -8662,7 +8684,7 @@
               </w:rPr>
               <w:t xml:space="preserve">List maintained by </w:t>
             </w:r>
-            <w:hyperlink r:id="rId15" w:history="1">
+            <w:hyperlink r:id="rId36" w:history="1">
               <w:r>
                 <w:rPr>
                   <w:rStyle w:val="Hyperlink"/>
@@ -8680,7 +8702,7 @@
               </w:rPr>
               <w:t xml:space="preserve"> (</w:t>
             </w:r>
-            <w:hyperlink r:id="rId16" w:history="1">
+            <w:hyperlink r:id="rId37" w:history="1">
               <w:r>
                 <w:rPr>
                   <w:rStyle w:val="Hyperlink"/>
@@ -8907,7 +8929,7 @@
               </w:rPr>
               <w:t>accreditation body signatories (</w:t>
             </w:r>
-            <w:hyperlink r:id="rId17" w:history="1">
+            <w:hyperlink r:id="rId38" w:history="1">
               <w:r>
                 <w:rPr>
                   <w:rStyle w:val="Hyperlink"/>
@@ -9182,7 +9204,7 @@
             <w:r>
               <w:t xml:space="preserve">bodies) is maintained on </w:t>
             </w:r>
-            <w:hyperlink r:id="rId18" w:history="1">
+            <w:hyperlink r:id="rId39" w:history="1">
               <w:r>
                 <w:rPr>
                   <w:rStyle w:val="Hyperlink"/>
@@ -9193,7 +9215,7 @@
             <w:r>
               <w:t xml:space="preserve"> (</w:t>
             </w:r>
-            <w:hyperlink r:id="rId19" w:history="1">
+            <w:hyperlink r:id="rId40" w:history="1">
               <w:r>
                 <w:rPr>
                   <w:rStyle w:val="Hyperlink"/>
@@ -9744,7 +9766,7 @@
           <w:szCs w:val="24"/>
         </w:rPr>
       </w:pPr>
-      <w:bookmarkStart w:id="23" w:name="P11_9202"/>
+      <w:bookmarkStart w:id="24" w:name="P11_9202"/>
       <w:r>
         <w:rPr>
           <w:sz w:val="24"/>
@@ -9752,7 +9774,7 @@
         </w:rPr>
         <w:t xml:space="preserve">11.9202 </w:t>
       </w:r>
-      <w:bookmarkEnd w:id="23"/>
+      <w:bookmarkEnd w:id="24"/>
       <w:r>
         <w:rPr>
           <w:sz w:val="24"/>

</xml_diff>